<commit_message>
ajout des dernières modifs css ainsi que du responsive
</commit_message>
<xml_diff>
--- a/Compte rendu journée.docx
+++ b/Compte rendu journée.docx
@@ -74,19 +74,42 @@
     </w:p>
     <w:p>
       <w:r>
-        <w:t xml:space="preserve">18/12 : Nous avons finit la </w:t>
+        <w:t xml:space="preserve">18/12 : Nous avons </w:t>
+      </w:r>
+      <w:r>
+        <w:t>fini</w:t>
+      </w:r>
+      <w:r>
+        <w:t xml:space="preserve"> la </w:t>
       </w:r>
       <w:r>
         <w:t xml:space="preserve">maquette de notre site ainsi que </w:t>
       </w:r>
       <w:r>
-        <w:t xml:space="preserve">le contenu principal de notre fichier HTML. </w:t>
+        <w:t xml:space="preserve">le contenu principal de notre fichier HTML. Nous avons donc </w:t>
+      </w:r>
+      <w:r>
+        <w:t>commencé</w:t>
+      </w:r>
+      <w:r>
+        <w:t xml:space="preserve"> en fin de journée à styliser le site avec le CSS</w:t>
+      </w:r>
+      <w:r>
+        <w:t>.</w:t>
+      </w:r>
+    </w:p>
+    <w:p>
+      <w:r>
+        <w:t>19/12 : Nous avons continuer à faire le CSS. Nous avons mis en place la navbar « sticky ». Je me suis aussi occupé de faire la barre de skills.</w:t>
+      </w:r>
+    </w:p>
+    <w:p/>
+    <w:p>
+      <w:r>
+        <w:t>20/12 : aujourd’hui je me suis occupé de finir les détails du css(arrondissement des barres de skills etc…) Je me suis aussi occupé du responsive et aussi refait tout le système de mise en page avec flexbox qui est beaucoup plus pratique pour le responsive. Je n’ai par contre pas eu le temps de le faire pour la partie recommandation, qui n’est donc pas responsive.</w:t>
       </w:r>
       <w:bookmarkStart w:id="0" w:name="_GoBack"/>
       <w:bookmarkEnd w:id="0"/>
-      <w:r>
-        <w:t>Nous avons donc commencer en fin de journée à styliser le site avec le CSS</w:t>
-      </w:r>
     </w:p>
     <w:p/>
     <w:sectPr>
@@ -918,12 +941,9 @@
 </file>
 
 <file path=customXml/item1.xml><?xml version="1.0" encoding="utf-8"?>
-<?mso-contentType ?>
-<FormTemplates xmlns="http://schemas.microsoft.com/sharepoint/v3/contenttype/forms">
-  <Display>DocumentLibraryForm</Display>
-  <Edit>DocumentLibraryForm</Edit>
-  <New>DocumentLibraryForm</New>
-</FormTemplates>
+<p:properties xmlns:p="http://schemas.microsoft.com/office/2006/metadata/properties" xmlns:xsi="http://www.w3.org/2001/XMLSchema-instance" xmlns:pc="http://schemas.microsoft.com/office/infopath/2007/PartnerControls">
+  <documentManagement/>
+</p:properties>
 </file>
 
 <file path=customXml/item2.xml><?xml version="1.0" encoding="utf-8"?>
@@ -1097,9 +1117,12 @@
 </file>
 
 <file path=customXml/item3.xml><?xml version="1.0" encoding="utf-8"?>
-<p:properties xmlns:p="http://schemas.microsoft.com/office/2006/metadata/properties" xmlns:xsi="http://www.w3.org/2001/XMLSchema-instance" xmlns:pc="http://schemas.microsoft.com/office/infopath/2007/PartnerControls">
-  <documentManagement/>
-</p:properties>
+<?mso-contentType ?>
+<FormTemplates xmlns="http://schemas.microsoft.com/sharepoint/v3/contenttype/forms">
+  <Display>DocumentLibraryForm</Display>
+  <Edit>DocumentLibraryForm</Edit>
+  <New>DocumentLibraryForm</New>
+</FormTemplates>
 </file>
 
 <file path=customXml/item4.xml><?xml version="1.0" encoding="utf-8"?>
@@ -1107,9 +1130,10 @@
 </file>
 
 <file path=customXml/itemProps1.xml><?xml version="1.0" encoding="utf-8"?>
-<ds:datastoreItem xmlns:ds="http://schemas.openxmlformats.org/officeDocument/2006/customXml" ds:itemID="{2E380510-F7F6-43AF-B898-401A225FA771}">
+<ds:datastoreItem xmlns:ds="http://schemas.openxmlformats.org/officeDocument/2006/customXml" ds:itemID="{3FBDD192-425E-450E-9BF1-3E73CAF492F1}">
   <ds:schemaRefs>
-    <ds:schemaRef ds:uri="http://schemas.microsoft.com/sharepoint/v3/contenttype/forms"/>
+    <ds:schemaRef ds:uri="http://schemas.microsoft.com/office/2006/metadata/properties"/>
+    <ds:schemaRef ds:uri="http://schemas.microsoft.com/office/infopath/2007/PartnerControls"/>
   </ds:schemaRefs>
 </ds:datastoreItem>
 </file>
@@ -1133,16 +1157,15 @@
 </file>
 
 <file path=customXml/itemProps3.xml><?xml version="1.0" encoding="utf-8"?>
-<ds:datastoreItem xmlns:ds="http://schemas.openxmlformats.org/officeDocument/2006/customXml" ds:itemID="{3FBDD192-425E-450E-9BF1-3E73CAF492F1}">
+<ds:datastoreItem xmlns:ds="http://schemas.openxmlformats.org/officeDocument/2006/customXml" ds:itemID="{2E380510-F7F6-43AF-B898-401A225FA771}">
   <ds:schemaRefs>
-    <ds:schemaRef ds:uri="http://schemas.microsoft.com/office/2006/metadata/properties"/>
-    <ds:schemaRef ds:uri="http://schemas.microsoft.com/office/infopath/2007/PartnerControls"/>
+    <ds:schemaRef ds:uri="http://schemas.microsoft.com/sharepoint/v3/contenttype/forms"/>
   </ds:schemaRefs>
 </ds:datastoreItem>
 </file>
 
 <file path=customXml/itemProps4.xml><?xml version="1.0" encoding="utf-8"?>
-<ds:datastoreItem xmlns:ds="http://schemas.openxmlformats.org/officeDocument/2006/customXml" ds:itemID="{4E1A5FD1-7F35-47B3-8141-90E2E3D413E7}">
+<ds:datastoreItem xmlns:ds="http://schemas.openxmlformats.org/officeDocument/2006/customXml" ds:itemID="{23D17630-8AE8-4E3E-8DE1-547EB1C9C97B}">
   <ds:schemaRefs>
     <ds:schemaRef ds:uri="http://schemas.openxmlformats.org/officeDocument/2006/bibliography"/>
   </ds:schemaRefs>

</xml_diff>